<commit_message>
Phân công tuần 2
</commit_message>
<xml_diff>
--- a/LyThuyet/Log4J.docx
+++ b/LyThuyet/Log4J.docx
@@ -2800,6 +2800,8 @@
               </w:rPr>
               <w:t>LogRecord</w:t>
             </w:r>
+            <w:bookmarkStart w:id="0" w:name="_GoBack"/>
+            <w:bookmarkEnd w:id="0"/>
             <w:r>
               <w:rPr>
                 <w:noProof/>
@@ -3266,8 +3268,6 @@
           <w:lang w:val="fr-FR"/>
         </w:rPr>
       </w:pPr>
-      <w:bookmarkStart w:id="0" w:name="_GoBack"/>
-      <w:bookmarkEnd w:id="0"/>
     </w:p>
     <w:p>
       <w:pPr>
@@ -9606,19 +9606,8 @@
           <w:szCs w:val="26"/>
           <w:lang w:val="en-US"/>
         </w:rPr>
-        <w:t xml:space="preserve">Ví dụ tạo formatter cho </w:t>
-      </w:r>
-      <w:proofErr w:type="gramStart"/>
-      <w:r>
-        <w:rPr>
-          <w:rFonts w:asciiTheme="majorHAnsi" w:hAnsiTheme="majorHAnsi" w:cstheme="majorHAnsi"/>
-          <w:sz w:val="26"/>
-          <w:szCs w:val="26"/>
-          <w:lang w:val="en-US"/>
-        </w:rPr>
-        <w:t>HTML :</w:t>
-      </w:r>
-      <w:proofErr w:type="gramEnd"/>
+        <w:t>Ví dụ tạo formatter cho HTML :</w:t>
+      </w:r>
     </w:p>
     <w:p>
       <w:pPr>
@@ -11375,6 +11364,7 @@
           <w:szCs w:val="20"/>
           <w:lang w:eastAsia="ko-KR"/>
         </w:rPr>
+        <w:lastRenderedPageBreak/>
         <w:t xml:space="preserve">  </w:t>
       </w:r>
       <w:r>
@@ -13607,7 +13597,6 @@
           <w:szCs w:val="26"/>
           <w:lang w:val="en-US"/>
         </w:rPr>
-        <w:lastRenderedPageBreak/>
         <w:t>Cách thêm một Formater vào Handler:</w:t>
       </w:r>
     </w:p>
@@ -13656,6 +13645,7 @@
           <w:szCs w:val="19"/>
           <w:lang w:eastAsia="ko-KR"/>
         </w:rPr>
+        <w:lastRenderedPageBreak/>
         <w:t>ConsoleHandler handler = new ConsoleHandler();</w:t>
       </w:r>
     </w:p>
@@ -14546,7 +14536,6 @@
           <w:szCs w:val="19"/>
           <w:lang w:eastAsia="ko-KR"/>
         </w:rPr>
-        <w:lastRenderedPageBreak/>
         <w:t>FileHandler handler = new FileHandler(String pattern, int limit, int count,</w:t>
       </w:r>
     </w:p>
@@ -14594,6 +14583,7 @@
           <w:szCs w:val="19"/>
           <w:lang w:eastAsia="ko-KR"/>
         </w:rPr>
+        <w:lastRenderedPageBreak/>
         <w:t xml:space="preserve">    boolean append);</w:t>
       </w:r>
     </w:p>
@@ -14614,19 +14604,8 @@
           <w:szCs w:val="26"/>
           <w:lang w:val="en-US"/>
         </w:rPr>
-        <w:t xml:space="preserve">Ví </w:t>
-      </w:r>
-      <w:proofErr w:type="gramStart"/>
-      <w:r>
-        <w:rPr>
-          <w:rFonts w:asciiTheme="majorHAnsi" w:hAnsiTheme="majorHAnsi" w:cstheme="majorHAnsi"/>
-          <w:sz w:val="26"/>
-          <w:szCs w:val="26"/>
-          <w:lang w:val="en-US"/>
-        </w:rPr>
-        <w:t>dụ :</w:t>
-      </w:r>
-      <w:proofErr w:type="gramEnd"/>
+        <w:t>Ví dụ :</w:t>
+      </w:r>
     </w:p>
     <w:p>
       <w:pPr>
@@ -15641,7 +15620,7 @@
                 <w:szCs w:val="26"/>
                 <w:lang w:val="en-US"/>
               </w:rPr>
-              <w:t xml:space="preserve">Các file có tên là Logfile, nằm trong thư mục hiện tại của ứng dụng. Một số tự tạo ra và được thêm vào </w:t>
+              <w:t xml:space="preserve">Các file có tên là Logfile, nằm trong thư mục hiện tại của ứng dụng. Một số tự tạo ra và được thêm vào đằng sau tên của tệp tin, tạo ra một số duy nhất và </w:t>
             </w:r>
             <w:r>
               <w:rPr>
@@ -15651,7 +15630,7 @@
                 <w:lang w:val="en-US"/>
               </w:rPr>
               <w:lastRenderedPageBreak/>
-              <w:t>đằng sau tên của tệp tin, tạo ra một số duy nhất và thêm vào sau dấu “.”. Ví dụ: Logfile0.0.txt, Logfile0.1.txt …</w:t>
+              <w:t>thêm vào sau dấu “.”. Ví dụ: Logfile0.0.txt, Logfile0.1.txt …</w:t>
             </w:r>
           </w:p>
         </w:tc>
@@ -15854,27 +15833,7 @@
           <w:szCs w:val="26"/>
           <w:lang w:val="en-US"/>
         </w:rPr>
-        <w:t xml:space="preserve">Nếu dung Constructer này khi sử dụng ta phải </w:t>
-      </w:r>
-      <w:proofErr w:type="gramStart"/>
-      <w:r>
-        <w:rPr>
-          <w:rFonts w:asciiTheme="majorHAnsi" w:hAnsiTheme="majorHAnsi" w:cstheme="majorHAnsi"/>
-          <w:sz w:val="26"/>
-          <w:szCs w:val="26"/>
-          <w:lang w:val="en-US"/>
-        </w:rPr>
-        <w:t>setOutputStream(</w:t>
-      </w:r>
-      <w:proofErr w:type="gramEnd"/>
-      <w:r>
-        <w:rPr>
-          <w:rFonts w:asciiTheme="majorHAnsi" w:hAnsiTheme="majorHAnsi" w:cstheme="majorHAnsi"/>
-          <w:sz w:val="26"/>
-          <w:szCs w:val="26"/>
-          <w:lang w:val="en-US"/>
-        </w:rPr>
-        <w:t>) cho handler.</w:t>
+        <w:t>Nếu dung Constructer này khi sử dụng ta phải setOutputStream() cho handler.</w:t>
       </w:r>
     </w:p>
     <w:p>
@@ -16060,19 +16019,8 @@
           <w:szCs w:val="26"/>
           <w:lang w:val="en-US"/>
         </w:rPr>
-        <w:t xml:space="preserve">Ví </w:t>
-      </w:r>
-      <w:proofErr w:type="gramStart"/>
-      <w:r>
-        <w:rPr>
-          <w:rFonts w:asciiTheme="majorHAnsi" w:hAnsiTheme="majorHAnsi" w:cstheme="majorHAnsi"/>
-          <w:sz w:val="26"/>
-          <w:szCs w:val="26"/>
-          <w:lang w:val="en-US"/>
-        </w:rPr>
-        <w:t>dụ :</w:t>
-      </w:r>
-      <w:proofErr w:type="gramEnd"/>
+        <w:t>Ví dụ :</w:t>
+      </w:r>
     </w:p>
     <w:p>
       <w:pPr>
@@ -16352,7 +16300,6 @@
           <w:szCs w:val="19"/>
           <w:lang w:eastAsia="ko-KR"/>
         </w:rPr>
-        <w:lastRenderedPageBreak/>
         <w:t>MemoryHandler handler = MemoryHandler();</w:t>
       </w:r>
     </w:p>
@@ -16400,6 +16347,7 @@
           <w:szCs w:val="19"/>
           <w:lang w:eastAsia="ko-KR"/>
         </w:rPr>
+        <w:lastRenderedPageBreak/>
         <w:t>MemoryHandler handler = MemoryHandler(  targetHandler, bufferSize, pushLevel);</w:t>
       </w:r>
     </w:p>
@@ -17050,25 +16998,7 @@
           <w:sz w:val="26"/>
           <w:szCs w:val="26"/>
         </w:rPr>
-        <w:t>Các lớp LogRecord bọc lấy các thông điệp ghi vào một Logger . Có thể ghi một LogRecord trực tiếp vào một </w:t>
-      </w:r>
-      <w:proofErr w:type="gramStart"/>
-      <w:r>
-        <w:rPr>
-          <w:rFonts w:asciiTheme="majorHAnsi" w:hAnsiTheme="majorHAnsi" w:cstheme="majorHAnsi"/>
-          <w:sz w:val="26"/>
-          <w:szCs w:val="26"/>
-        </w:rPr>
-        <w:t>Logger ,</w:t>
-      </w:r>
-      <w:proofErr w:type="gramEnd"/>
-      <w:r>
-        <w:rPr>
-          <w:rFonts w:asciiTheme="majorHAnsi" w:hAnsiTheme="majorHAnsi" w:cstheme="majorHAnsi"/>
-          <w:sz w:val="26"/>
-          <w:szCs w:val="26"/>
-        </w:rPr>
-        <w:t xml:space="preserve"> hoặc để Logger bọc những gì được ghi lại trong một LogRecord.</w:t>
+        <w:t>Các lớp LogRecord bọc lấy các thông điệp ghi vào một Logger . Có thể ghi một LogRecord trực tiếp vào một Logger , hoặc để Logger bọc những gì được ghi lại trong một LogRecord.</w:t>
       </w:r>
     </w:p>
     <w:p>
@@ -17091,25 +17021,7 @@
           <w:sz w:val="26"/>
           <w:szCs w:val="26"/>
         </w:rPr>
-        <w:t>Khi một LogRecord được truyền đến, hoặc được tạo ra trong nội bộ của </w:t>
-      </w:r>
-      <w:proofErr w:type="gramStart"/>
-      <w:r>
-        <w:rPr>
-          <w:rFonts w:asciiTheme="majorHAnsi" w:hAnsiTheme="majorHAnsi" w:cstheme="majorHAnsi"/>
-          <w:sz w:val="26"/>
-          <w:szCs w:val="26"/>
-        </w:rPr>
-        <w:t>Logger ,</w:t>
-      </w:r>
-      <w:proofErr w:type="gramEnd"/>
-      <w:r>
-        <w:rPr>
-          <w:rFonts w:asciiTheme="majorHAnsi" w:hAnsiTheme="majorHAnsi" w:cstheme="majorHAnsi"/>
-          <w:sz w:val="26"/>
-          <w:szCs w:val="26"/>
-        </w:rPr>
-        <w:t xml:space="preserve"> nó có thể được truyền đến một Filter (nếu một Filter được thiết lập).</w:t>
+        <w:t>Khi một LogRecord được truyền đến, hoặc được tạo ra trong nội bộ của Logger , nó có thể được truyền đến một Filter (nếu một Filter được thiết lập).</w:t>
       </w:r>
     </w:p>
     <w:p>
@@ -17528,7 +17440,6 @@
           <w:szCs w:val="26"/>
         </w:rPr>
       </w:pPr>
-      <w:proofErr w:type="gramStart"/>
       <w:r>
         <w:rPr>
           <w:rStyle w:val="HTMLCode"/>
@@ -17537,18 +17448,7 @@
           <w:sz w:val="26"/>
           <w:szCs w:val="26"/>
         </w:rPr>
-        <w:t>getLevel(</w:t>
-      </w:r>
-      <w:proofErr w:type="gramEnd"/>
-      <w:r>
-        <w:rPr>
-          <w:rStyle w:val="HTMLCode"/>
-          <w:rFonts w:asciiTheme="majorHAnsi" w:eastAsiaTheme="majorEastAsia" w:hAnsiTheme="majorHAnsi" w:cstheme="majorHAnsi"/>
-          <w:color w:val="333333"/>
-          <w:sz w:val="26"/>
-          <w:szCs w:val="26"/>
-        </w:rPr>
-        <w:t>)</w:t>
+        <w:t>getLevel()</w:t>
       </w:r>
       <w:r>
         <w:rPr>
@@ -17575,7 +17475,6 @@
           <w:szCs w:val="26"/>
         </w:rPr>
       </w:pPr>
-      <w:proofErr w:type="gramStart"/>
       <w:r>
         <w:rPr>
           <w:rStyle w:val="HTMLCode"/>
@@ -17584,18 +17483,7 @@
           <w:sz w:val="26"/>
           <w:szCs w:val="26"/>
         </w:rPr>
-        <w:t>getLoggerName(</w:t>
-      </w:r>
-      <w:proofErr w:type="gramEnd"/>
-      <w:r>
-        <w:rPr>
-          <w:rStyle w:val="HTMLCode"/>
-          <w:rFonts w:asciiTheme="majorHAnsi" w:eastAsiaTheme="majorEastAsia" w:hAnsiTheme="majorHAnsi" w:cstheme="majorHAnsi"/>
-          <w:color w:val="333333"/>
-          <w:sz w:val="26"/>
-          <w:szCs w:val="26"/>
-        </w:rPr>
-        <w:t xml:space="preserve">): </w:t>
+        <w:t xml:space="preserve">getLoggerName(): </w:t>
       </w:r>
       <w:r>
         <w:rPr>
@@ -17631,7 +17519,6 @@
           <w:szCs w:val="26"/>
         </w:rPr>
       </w:pPr>
-      <w:proofErr w:type="gramStart"/>
       <w:r>
         <w:rPr>
           <w:rStyle w:val="HTMLCode"/>
@@ -17640,18 +17527,7 @@
           <w:sz w:val="26"/>
           <w:szCs w:val="26"/>
         </w:rPr>
-        <w:t>getMessage(</w:t>
-      </w:r>
-      <w:proofErr w:type="gramEnd"/>
-      <w:r>
-        <w:rPr>
-          <w:rStyle w:val="HTMLCode"/>
-          <w:rFonts w:asciiTheme="majorHAnsi" w:eastAsiaTheme="majorEastAsia" w:hAnsiTheme="majorHAnsi" w:cstheme="majorHAnsi"/>
-          <w:color w:val="333333"/>
-          <w:sz w:val="26"/>
-          <w:szCs w:val="26"/>
-        </w:rPr>
-        <w:t>)</w:t>
+        <w:t>getMessage()</w:t>
       </w:r>
       <w:r>
         <w:rPr>
@@ -17688,7 +17564,6 @@
           <w:szCs w:val="26"/>
         </w:rPr>
       </w:pPr>
-      <w:proofErr w:type="gramStart"/>
       <w:r>
         <w:rPr>
           <w:rStyle w:val="HTMLCode"/>
@@ -17697,18 +17572,7 @@
           <w:sz w:val="26"/>
           <w:szCs w:val="26"/>
         </w:rPr>
-        <w:t>getMillis(</w:t>
-      </w:r>
-      <w:proofErr w:type="gramEnd"/>
-      <w:r>
-        <w:rPr>
-          <w:rStyle w:val="HTMLCode"/>
-          <w:rFonts w:asciiTheme="majorHAnsi" w:eastAsiaTheme="majorEastAsia" w:hAnsiTheme="majorHAnsi" w:cstheme="majorHAnsi"/>
-          <w:color w:val="333333"/>
-          <w:sz w:val="26"/>
-          <w:szCs w:val="26"/>
-        </w:rPr>
-        <w:t>)</w:t>
+        <w:t>getMillis()</w:t>
       </w:r>
       <w:r>
         <w:rPr>
@@ -17745,7 +17609,6 @@
           <w:szCs w:val="26"/>
         </w:rPr>
       </w:pPr>
-      <w:proofErr w:type="gramStart"/>
       <w:r>
         <w:rPr>
           <w:rStyle w:val="HTMLCode"/>
@@ -17754,18 +17617,7 @@
           <w:sz w:val="26"/>
           <w:szCs w:val="26"/>
         </w:rPr>
-        <w:t>getParameters(</w:t>
-      </w:r>
-      <w:proofErr w:type="gramEnd"/>
-      <w:r>
-        <w:rPr>
-          <w:rStyle w:val="HTMLCode"/>
-          <w:rFonts w:asciiTheme="majorHAnsi" w:eastAsiaTheme="majorEastAsia" w:hAnsiTheme="majorHAnsi" w:cstheme="majorHAnsi"/>
-          <w:color w:val="333333"/>
-          <w:sz w:val="26"/>
-          <w:szCs w:val="26"/>
-        </w:rPr>
-        <w:t>)</w:t>
+        <w:t>getParameters()</w:t>
       </w:r>
       <w:r>
         <w:rPr>
@@ -17821,7 +17673,6 @@
           <w:szCs w:val="26"/>
         </w:rPr>
       </w:pPr>
-      <w:proofErr w:type="gramStart"/>
       <w:r>
         <w:rPr>
           <w:rStyle w:val="HTMLCode"/>
@@ -17830,18 +17681,7 @@
           <w:sz w:val="26"/>
           <w:szCs w:val="26"/>
         </w:rPr>
-        <w:t>getResourceBundle(</w:t>
-      </w:r>
-      <w:proofErr w:type="gramEnd"/>
-      <w:r>
-        <w:rPr>
-          <w:rStyle w:val="HTMLCode"/>
-          <w:rFonts w:asciiTheme="majorHAnsi" w:eastAsiaTheme="majorEastAsia" w:hAnsiTheme="majorHAnsi" w:cstheme="majorHAnsi"/>
-          <w:color w:val="333333"/>
-          <w:sz w:val="26"/>
-          <w:szCs w:val="26"/>
-        </w:rPr>
-        <w:t>)</w:t>
+        <w:t>getResourceBundle()</w:t>
       </w:r>
       <w:r>
         <w:rPr>
@@ -17918,7 +17758,6 @@
           <w:szCs w:val="26"/>
         </w:rPr>
       </w:pPr>
-      <w:proofErr w:type="gramStart"/>
       <w:r>
         <w:rPr>
           <w:rStyle w:val="HTMLCode"/>
@@ -17927,18 +17766,7 @@
           <w:sz w:val="26"/>
           <w:szCs w:val="26"/>
         </w:rPr>
-        <w:t>getResourceBundleName(</w:t>
-      </w:r>
-      <w:proofErr w:type="gramEnd"/>
-      <w:r>
-        <w:rPr>
-          <w:rStyle w:val="HTMLCode"/>
-          <w:rFonts w:asciiTheme="majorHAnsi" w:eastAsiaTheme="majorEastAsia" w:hAnsiTheme="majorHAnsi" w:cstheme="majorHAnsi"/>
-          <w:color w:val="333333"/>
-          <w:sz w:val="26"/>
-          <w:szCs w:val="26"/>
-        </w:rPr>
-        <w:t>)</w:t>
+        <w:t>getResourceBundleName()</w:t>
       </w:r>
       <w:r>
         <w:rPr>
@@ -18015,7 +17843,6 @@
           <w:szCs w:val="26"/>
         </w:rPr>
       </w:pPr>
-      <w:proofErr w:type="gramStart"/>
       <w:r>
         <w:rPr>
           <w:rStyle w:val="HTMLCode"/>
@@ -18024,18 +17851,7 @@
           <w:sz w:val="26"/>
           <w:szCs w:val="26"/>
         </w:rPr>
-        <w:t>getSequenceNumber(</w:t>
-      </w:r>
-      <w:proofErr w:type="gramEnd"/>
-      <w:r>
-        <w:rPr>
-          <w:rStyle w:val="HTMLCode"/>
-          <w:rFonts w:asciiTheme="majorHAnsi" w:eastAsiaTheme="majorEastAsia" w:hAnsiTheme="majorHAnsi" w:cstheme="majorHAnsi"/>
-          <w:color w:val="333333"/>
-          <w:sz w:val="26"/>
-          <w:szCs w:val="26"/>
-        </w:rPr>
-        <w:t>)</w:t>
+        <w:t>getSequenceNumber()</w:t>
       </w:r>
       <w:r>
         <w:rPr>
@@ -18122,7 +17938,6 @@
           <w:szCs w:val="26"/>
         </w:rPr>
       </w:pPr>
-      <w:proofErr w:type="gramStart"/>
       <w:r>
         <w:rPr>
           <w:rStyle w:val="HTMLCode"/>
@@ -18131,18 +17946,7 @@
           <w:sz w:val="26"/>
           <w:szCs w:val="26"/>
         </w:rPr>
-        <w:t>getSourceClassName(</w:t>
-      </w:r>
-      <w:proofErr w:type="gramEnd"/>
-      <w:r>
-        <w:rPr>
-          <w:rStyle w:val="HTMLCode"/>
-          <w:rFonts w:asciiTheme="majorHAnsi" w:eastAsiaTheme="majorEastAsia" w:hAnsiTheme="majorHAnsi" w:cstheme="majorHAnsi"/>
-          <w:color w:val="333333"/>
-          <w:sz w:val="26"/>
-          <w:szCs w:val="26"/>
-        </w:rPr>
-        <w:t>):</w:t>
+        <w:t>getSourceClassName():</w:t>
       </w:r>
       <w:r>
         <w:rPr>
@@ -18218,7 +18022,6 @@
           <w:szCs w:val="26"/>
         </w:rPr>
       </w:pPr>
-      <w:proofErr w:type="gramStart"/>
       <w:r>
         <w:rPr>
           <w:rStyle w:val="HTMLCode"/>
@@ -18227,18 +18030,7 @@
           <w:sz w:val="26"/>
           <w:szCs w:val="26"/>
         </w:rPr>
-        <w:t>getSourceMethodName(</w:t>
-      </w:r>
-      <w:proofErr w:type="gramEnd"/>
-      <w:r>
-        <w:rPr>
-          <w:rStyle w:val="HTMLCode"/>
-          <w:rFonts w:asciiTheme="majorHAnsi" w:eastAsiaTheme="majorEastAsia" w:hAnsiTheme="majorHAnsi" w:cstheme="majorHAnsi"/>
-          <w:color w:val="333333"/>
-          <w:sz w:val="26"/>
-          <w:szCs w:val="26"/>
-        </w:rPr>
-        <w:t>)</w:t>
+        <w:t>getSourceMethodName()</w:t>
       </w:r>
       <w:r>
         <w:rPr>
@@ -18304,7 +18096,6 @@
           <w:szCs w:val="26"/>
         </w:rPr>
       </w:pPr>
-      <w:proofErr w:type="gramStart"/>
       <w:r>
         <w:rPr>
           <w:rStyle w:val="HTMLCode"/>
@@ -18313,19 +18104,7 @@
           <w:sz w:val="26"/>
           <w:szCs w:val="26"/>
         </w:rPr>
-        <w:lastRenderedPageBreak/>
-        <w:t>getThreadID(</w:t>
-      </w:r>
-      <w:proofErr w:type="gramEnd"/>
-      <w:r>
-        <w:rPr>
-          <w:rStyle w:val="HTMLCode"/>
-          <w:rFonts w:asciiTheme="majorHAnsi" w:eastAsiaTheme="majorEastAsia" w:hAnsiTheme="majorHAnsi" w:cstheme="majorHAnsi"/>
-          <w:color w:val="333333"/>
-          <w:sz w:val="26"/>
-          <w:szCs w:val="26"/>
-        </w:rPr>
-        <w:t>):</w:t>
+        <w:t>getThreadID():</w:t>
       </w:r>
       <w:r>
         <w:rPr>
@@ -18418,7 +18197,6 @@
           <w:color w:val="333333"/>
         </w:rPr>
       </w:pPr>
-      <w:proofErr w:type="gramStart"/>
       <w:r>
         <w:rPr>
           <w:rStyle w:val="HTMLCode"/>
@@ -18427,18 +18205,8 @@
           <w:sz w:val="26"/>
           <w:szCs w:val="26"/>
         </w:rPr>
-        <w:t>getThrown(</w:t>
-      </w:r>
-      <w:proofErr w:type="gramEnd"/>
-      <w:r>
-        <w:rPr>
-          <w:rStyle w:val="HTMLCode"/>
-          <w:rFonts w:asciiTheme="majorHAnsi" w:eastAsiaTheme="majorEastAsia" w:hAnsiTheme="majorHAnsi" w:cstheme="majorHAnsi"/>
-          <w:color w:val="333333"/>
-          <w:sz w:val="26"/>
-          <w:szCs w:val="26"/>
-        </w:rPr>
-        <w:t>)</w:t>
+        <w:lastRenderedPageBreak/>
+        <w:t>getThrown()</w:t>
       </w:r>
       <w:r>
         <w:rPr>
@@ -19534,7 +19302,6 @@
           <w:sz w:val="19"/>
           <w:szCs w:val="19"/>
         </w:rPr>
-        <w:lastRenderedPageBreak/>
         <w:t>java.util.logging.ConsoleHandler.level     = WARNING</w:t>
       </w:r>
     </w:p>
@@ -19580,6 +19347,7 @@
           <w:sz w:val="19"/>
           <w:szCs w:val="19"/>
         </w:rPr>
+        <w:lastRenderedPageBreak/>
         <w:t>java.util.logging.ConsoleHandler.filter    =</w:t>
       </w:r>
     </w:p>
@@ -20595,29 +20363,7 @@
           <w:szCs w:val="19"/>
           <w:lang w:val="fr-FR"/>
         </w:rPr>
-        <w:t xml:space="preserve">LogManager manager = </w:t>
-      </w:r>
-      <w:proofErr w:type="gramStart"/>
-      <w:r>
-        <w:rPr>
-          <w:rFonts w:ascii="Courier" w:eastAsia="Times New Roman" w:hAnsi="Courier" w:cs="Courier New"/>
-          <w:color w:val="333333"/>
-          <w:sz w:val="19"/>
-          <w:szCs w:val="19"/>
-          <w:lang w:val="fr-FR"/>
-        </w:rPr>
-        <w:t>LogManager.getLogManager(</w:t>
-      </w:r>
-      <w:proofErr w:type="gramEnd"/>
-      <w:r>
-        <w:rPr>
-          <w:rFonts w:ascii="Courier" w:eastAsia="Times New Roman" w:hAnsi="Courier" w:cs="Courier New"/>
-          <w:color w:val="333333"/>
-          <w:sz w:val="19"/>
-          <w:szCs w:val="19"/>
-          <w:lang w:val="fr-FR"/>
-        </w:rPr>
-        <w:t>);</w:t>
+        <w:t>LogManager manager = LogManager.getLogManager();</w:t>
       </w:r>
     </w:p>
     <w:p>
@@ -20789,7 +20535,6 @@
           <w:sz w:val="19"/>
           <w:szCs w:val="19"/>
         </w:rPr>
-        <w:lastRenderedPageBreak/>
         <w:t>readConfiguration(inputStream);</w:t>
       </w:r>
     </w:p>
@@ -20813,6 +20558,7 @@
           <w:sz w:val="26"/>
           <w:szCs w:val="26"/>
         </w:rPr>
+        <w:lastRenderedPageBreak/>
         <w:t>Phương thức đầu tiên trên LogManager chỉ đơn giản là đọc lại cấu hình từ file (hoặc lớp), trong trường hợp này đã thay đổi.</w:t>
       </w:r>
     </w:p>
@@ -20937,6 +20683,16 @@
       <w:r>
         <w:br/>
       </w:r>
+    </w:p>
+    <w:p>
+      <w:pPr>
+        <w:jc w:val="both"/>
+      </w:pPr>
+    </w:p>
+    <w:p>
+      <w:pPr>
+        <w:jc w:val="both"/>
+      </w:pPr>
     </w:p>
     <w:p>
       <w:pPr>
@@ -21119,7 +20875,6 @@
                         <w:noProof/>
                         <w:lang w:val="en-US"/>
                       </w:rPr>
-                      <w:lastRenderedPageBreak/>
                       <w:t xml:space="preserve">[1] </w:t>
                     </w:r>
                   </w:p>
@@ -25462,7 +25217,7 @@
 </file>
 
 <file path=customXml/itemProps1.xml><?xml version="1.0" encoding="utf-8"?>
-<ds:datastoreItem xmlns:ds="http://schemas.openxmlformats.org/officeDocument/2006/customXml" ds:itemID="{8D954746-85C6-4127-9818-A3C164D716A6}">
+<ds:datastoreItem xmlns:ds="http://schemas.openxmlformats.org/officeDocument/2006/customXml" ds:itemID="{4F756382-343A-42FB-9841-94A3779E57EB}">
   <ds:schemaRefs>
     <ds:schemaRef ds:uri="http://schemas.openxmlformats.org/officeDocument/2006/bibliography"/>
   </ds:schemaRefs>

</xml_diff>